<commit_message>
Docs updated. Some earlier changes lost
</commit_message>
<xml_diff>
--- a/Docs/Board verification.docx
+++ b/Docs/Board verification.docx
@@ -175,77 +175,29 @@
           <w:sz w:val="28"/>
           <w:szCs w:val="28"/>
         </w:rPr>
-        <w:t xml:space="preserve"> capacitor locations, connectivity, and values were confirmed. Special attention was paid to the 10uF capacitor on </w:t>
-      </w:r>
-      <w:proofErr w:type="spellStart"/>
-      <w:r>
-        <w:rPr>
-          <w:sz w:val="28"/>
-          <w:szCs w:val="28"/>
-        </w:rPr>
-        <w:t>VCap</w:t>
-      </w:r>
-      <w:proofErr w:type="spellEnd"/>
-      <w:r>
-        <w:rPr>
-          <w:sz w:val="28"/>
-          <w:szCs w:val="28"/>
-        </w:rPr>
-        <w:t xml:space="preserve"> as the datasheet emphasized it’s importance.</w:t>
-      </w:r>
-    </w:p>
-    <w:p>
-      <w:pPr>
-        <w:rPr>
-          <w:sz w:val="28"/>
-          <w:szCs w:val="28"/>
-        </w:rPr>
-      </w:pPr>
-      <w:r>
-        <w:rPr>
-          <w:sz w:val="28"/>
-          <w:szCs w:val="28"/>
-        </w:rPr>
-        <w:t xml:space="preserve">The power distribution system was verified next. The MCU’s 3V3 needs can be supplied by the </w:t>
-      </w:r>
-      <w:proofErr w:type="spellStart"/>
-      <w:r>
-        <w:rPr>
-          <w:sz w:val="28"/>
-          <w:szCs w:val="28"/>
-        </w:rPr>
-        <w:t>picKit</w:t>
-      </w:r>
-      <w:proofErr w:type="spellEnd"/>
-      <w:r>
-        <w:rPr>
-          <w:sz w:val="28"/>
-          <w:szCs w:val="28"/>
-        </w:rPr>
-        <w:t xml:space="preserve"> programmer on </w:t>
-      </w:r>
-      <w:r>
-        <w:rPr>
-          <w:sz w:val="28"/>
-          <w:szCs w:val="28"/>
-        </w:rPr>
-        <w:t xml:space="preserve">header SV1 but there must be a jumper on JP4. The JP1 header assembly can be thought of as three way power selector for the board’s other power supply options. The FTDI header deliveries 5V supply which can be connected to the </w:t>
-      </w:r>
-      <w:proofErr w:type="spellStart"/>
-      <w:r>
-        <w:rPr>
-          <w:sz w:val="28"/>
-          <w:szCs w:val="28"/>
-        </w:rPr>
-        <w:t>VRaw</w:t>
-      </w:r>
-      <w:proofErr w:type="spellEnd"/>
-      <w:r>
-        <w:rPr>
-          <w:sz w:val="28"/>
-          <w:szCs w:val="28"/>
-        </w:rPr>
-        <w:t xml:space="preserve"> line of the LM2937-3 voltage regulator. The other power supply option would be </w:t>
+        <w:t xml:space="preserve"> capacitor locations, connectivity, and values were confirmed. Special attention was paid to the 10uF capacitor on VCap as the datasheet emphasized it’s importance.</w:t>
+      </w:r>
+    </w:p>
+    <w:p>
+      <w:pPr>
+        <w:rPr>
+          <w:sz w:val="28"/>
+          <w:szCs w:val="28"/>
+        </w:rPr>
+      </w:pPr>
+      <w:r>
+        <w:rPr>
+          <w:sz w:val="28"/>
+          <w:szCs w:val="28"/>
+        </w:rPr>
+        <w:t xml:space="preserve">The power distribution system was verified next. The MCU’s 3V3 needs can be supplied by the picKit programmer on </w:t>
+      </w:r>
+      <w:r>
+        <w:rPr>
+          <w:sz w:val="28"/>
+          <w:szCs w:val="28"/>
+        </w:rPr>
+        <w:t xml:space="preserve">header SV1 but there must be a jumper on JP4. The JP1 header assembly can be thought of as three way power selector for the board’s other power supply options. The FTDI header deliveries 5V supply which can be connected to the VRaw line of the LM2937-3 voltage regulator. The other power supply option would be </w:t>
       </w:r>
       <w:r>
         <w:rPr>
@@ -281,23 +233,7 @@
           <w:sz w:val="28"/>
           <w:szCs w:val="28"/>
         </w:rPr>
-        <w:t xml:space="preserve">In Chip Debugging/ Programming (ICDP) using the </w:t>
-      </w:r>
-      <w:proofErr w:type="spellStart"/>
-      <w:r>
-        <w:rPr>
-          <w:sz w:val="28"/>
-          <w:szCs w:val="28"/>
-        </w:rPr>
-        <w:t>PICkit</w:t>
-      </w:r>
-      <w:proofErr w:type="spellEnd"/>
-      <w:r>
-        <w:rPr>
-          <w:sz w:val="28"/>
-          <w:szCs w:val="28"/>
-        </w:rPr>
-        <w:t xml:space="preserve"> can be accomplished through the SV1 </w:t>
+        <w:t xml:space="preserve">In Chip Debugging/ Programming (ICDP) using the PICkit can be accomplished through the SV1 </w:t>
       </w:r>
       <w:r>
         <w:rPr>
@@ -505,23 +441,7 @@
           <w:sz w:val="28"/>
           <w:szCs w:val="28"/>
         </w:rPr>
-        <w:t xml:space="preserve">In summary, there are 5 external wires that must be added for full functionality. The 2 on the FTDI header are of immediate concern unless the </w:t>
-      </w:r>
-      <w:proofErr w:type="spellStart"/>
-      <w:r>
-        <w:rPr>
-          <w:sz w:val="28"/>
-          <w:szCs w:val="28"/>
-        </w:rPr>
-        <w:t>PICkit</w:t>
-      </w:r>
-      <w:proofErr w:type="spellEnd"/>
-      <w:r>
-        <w:rPr>
-          <w:sz w:val="28"/>
-          <w:szCs w:val="28"/>
-        </w:rPr>
-        <w:t xml:space="preserve"> is used for all programming. This option will prevent utilization of the UART.</w:t>
+        <w:t>In summary, there are 5 external wires that must be added for full functionality. The 2 on the FTDI header are of immediate concern unless the PICkit is used for all programming. This option will prevent utilization of the UART.</w:t>
       </w:r>
     </w:p>
     <w:p>
@@ -537,7 +457,21 @@
           <w:szCs w:val="28"/>
         </w:rPr>
         <w:lastRenderedPageBreak/>
-        <w:t>Addition for Lab4.</w:t>
+        <w:t>Addition for Lab</w:t>
+      </w:r>
+      <w:r>
+        <w:rPr>
+          <w:sz w:val="28"/>
+          <w:szCs w:val="28"/>
+        </w:rPr>
+        <w:t xml:space="preserve"> </w:t>
+      </w:r>
+      <w:r>
+        <w:rPr>
+          <w:sz w:val="28"/>
+          <w:szCs w:val="28"/>
+        </w:rPr>
+        <w:t>4.</w:t>
       </w:r>
     </w:p>
     <w:p>
@@ -588,120 +522,139 @@
           <w:szCs w:val="28"/>
         </w:rPr>
         <w:t xml:space="preserve"> which will need to be configured as an analog input.</w:t>
+      </w:r>
+    </w:p>
+    <w:p>
+      <w:pPr>
+        <w:rPr>
+          <w:sz w:val="28"/>
+          <w:szCs w:val="28"/>
+        </w:rPr>
+      </w:pPr>
+      <w:r>
+        <w:rPr>
+          <w:sz w:val="28"/>
+          <w:szCs w:val="28"/>
+        </w:rPr>
+        <w:t xml:space="preserve">IC2 is a </w:t>
+      </w:r>
+      <w:r>
+        <w:rPr>
+          <w:sz w:val="28"/>
+          <w:szCs w:val="28"/>
+        </w:rPr>
+        <w:t xml:space="preserve">TI </w:t>
+      </w:r>
+      <w:r>
+        <w:rPr>
+          <w:sz w:val="28"/>
+          <w:szCs w:val="28"/>
+        </w:rPr>
+        <w:t xml:space="preserve">LM4128-3 3.0V </w:t>
+      </w:r>
+      <w:r>
+        <w:rPr>
+          <w:sz w:val="28"/>
+          <w:szCs w:val="28"/>
+        </w:rPr>
+        <w:t xml:space="preserve">precision </w:t>
+      </w:r>
+      <w:r>
+        <w:rPr>
+          <w:sz w:val="28"/>
+          <w:szCs w:val="28"/>
+        </w:rPr>
+        <w:t xml:space="preserve">voltage reference. It is hardwired to pin RBO which is the alternate Vref+ input for the ADC. </w:t>
+      </w:r>
+      <w:r>
+        <w:rPr>
+          <w:sz w:val="28"/>
+          <w:szCs w:val="28"/>
+        </w:rPr>
+        <w:t xml:space="preserve">The Enable pin can be either </w:t>
+      </w:r>
+      <w:r>
+        <w:rPr>
+          <w:sz w:val="28"/>
+          <w:szCs w:val="28"/>
+        </w:rPr>
+        <w:t>solder jumpered</w:t>
+      </w:r>
+      <w:r>
+        <w:rPr>
+          <w:sz w:val="28"/>
+          <w:szCs w:val="28"/>
+        </w:rPr>
+        <w:t xml:space="preserve"> to VDD or RD1. We chose to hardwire the chip always on. Vin can be connected</w:t>
+      </w:r>
+      <w:r>
+        <w:rPr>
+          <w:sz w:val="28"/>
+          <w:szCs w:val="28"/>
+        </w:rPr>
+        <w:t xml:space="preserve"> to VDD or VRAW. We chose the 3.3V VDD option because it is always available. There are the ubiquitous smoother capacitors on input and output voltage lines.</w:t>
+      </w:r>
+    </w:p>
+    <w:p>
+      <w:pPr>
+        <w:rPr>
+          <w:sz w:val="28"/>
+          <w:szCs w:val="28"/>
+        </w:rPr>
+      </w:pPr>
+      <w:r>
+        <w:rPr>
+          <w:sz w:val="28"/>
+          <w:szCs w:val="28"/>
+        </w:rPr>
+        <w:t>The previously mentioned potentiometer, with smoothing capacitor, has its tap connected to RB2. Again this pin will need to be configured as an analog input.</w:t>
+      </w:r>
+    </w:p>
+    <w:p>
+      <w:pPr>
+        <w:rPr>
+          <w:sz w:val="28"/>
+          <w:szCs w:val="28"/>
+        </w:rPr>
+      </w:pPr>
+      <w:r>
+        <w:rPr>
+          <w:sz w:val="28"/>
+          <w:szCs w:val="28"/>
+        </w:rPr>
+        <w:t>Addition for Lab 5</w:t>
+      </w:r>
+    </w:p>
+    <w:p>
+      <w:pPr>
+        <w:rPr>
+          <w:sz w:val="28"/>
+          <w:szCs w:val="28"/>
+        </w:rPr>
+      </w:pPr>
+      <w:r>
+        <w:rPr>
+          <w:sz w:val="28"/>
+          <w:szCs w:val="28"/>
+        </w:rPr>
+        <w:t xml:space="preserve">The New Haven Display </w:t>
+      </w:r>
+      <w:r>
+        <w:rPr>
+          <w:sz w:val="28"/>
+          <w:szCs w:val="28"/>
+        </w:rPr>
+        <w:t>NHD-0208AZ-FSW-GBW-33V3</w:t>
+      </w:r>
+      <w:r>
+        <w:rPr>
+          <w:sz w:val="28"/>
+          <w:szCs w:val="28"/>
+        </w:rPr>
+        <w:t xml:space="preserve"> is a 2 row by 8 character LCD display. It has 8 bi-directional data/address lines and 3 control lines. We wrote a test program that sequentially turned on each line so that we could verify proper PCB connectivity and solder effectiveness. No problems were found. There are two resistors that act as a voltage divider providing a low but not zero voltage on the Vo intensity line. These values were confirmed by the datasheet and through observation.</w:t>
       </w:r>
       <w:bookmarkStart w:id="0" w:name="_GoBack"/>
       <w:bookmarkEnd w:id="0"/>
-    </w:p>
-    <w:p>
-      <w:pPr>
-        <w:rPr>
-          <w:sz w:val="28"/>
-          <w:szCs w:val="28"/>
-        </w:rPr>
-      </w:pPr>
-      <w:r>
-        <w:rPr>
-          <w:sz w:val="28"/>
-          <w:szCs w:val="28"/>
-        </w:rPr>
-        <w:t xml:space="preserve">IC2 is a </w:t>
-      </w:r>
-      <w:r>
-        <w:rPr>
-          <w:sz w:val="28"/>
-          <w:szCs w:val="28"/>
-        </w:rPr>
-        <w:t xml:space="preserve">TI </w:t>
-      </w:r>
-      <w:r>
-        <w:rPr>
-          <w:sz w:val="28"/>
-          <w:szCs w:val="28"/>
-        </w:rPr>
-        <w:t xml:space="preserve">LM4128-3 3.0V </w:t>
-      </w:r>
-      <w:r>
-        <w:rPr>
-          <w:sz w:val="28"/>
-          <w:szCs w:val="28"/>
-        </w:rPr>
-        <w:t xml:space="preserve">precision </w:t>
-      </w:r>
-      <w:r>
-        <w:rPr>
-          <w:sz w:val="28"/>
-          <w:szCs w:val="28"/>
-        </w:rPr>
-        <w:t xml:space="preserve">voltage reference. It is hardwired to pin RBO which is the alternate </w:t>
-      </w:r>
-      <w:proofErr w:type="spellStart"/>
-      <w:r>
-        <w:rPr>
-          <w:sz w:val="28"/>
-          <w:szCs w:val="28"/>
-        </w:rPr>
-        <w:t>Vref</w:t>
-      </w:r>
-      <w:proofErr w:type="spellEnd"/>
-      <w:r>
-        <w:rPr>
-          <w:sz w:val="28"/>
-          <w:szCs w:val="28"/>
-        </w:rPr>
-        <w:t xml:space="preserve">+ input for the ADC. </w:t>
-      </w:r>
-      <w:r>
-        <w:rPr>
-          <w:sz w:val="28"/>
-          <w:szCs w:val="28"/>
-        </w:rPr>
-        <w:t xml:space="preserve">The Enable pin can be either </w:t>
-      </w:r>
-      <w:r>
-        <w:rPr>
-          <w:sz w:val="28"/>
-          <w:szCs w:val="28"/>
-        </w:rPr>
-        <w:t xml:space="preserve">solder </w:t>
-      </w:r>
-      <w:proofErr w:type="spellStart"/>
-      <w:r>
-        <w:rPr>
-          <w:sz w:val="28"/>
-          <w:szCs w:val="28"/>
-        </w:rPr>
-        <w:t>jumpered</w:t>
-      </w:r>
-      <w:proofErr w:type="spellEnd"/>
-      <w:r>
-        <w:rPr>
-          <w:sz w:val="28"/>
-          <w:szCs w:val="28"/>
-        </w:rPr>
-        <w:t xml:space="preserve"> to VDD or RD1. We chose to hardwire the chip always on. Vin can be connected</w:t>
-      </w:r>
-      <w:r>
-        <w:rPr>
-          <w:sz w:val="28"/>
-          <w:szCs w:val="28"/>
-        </w:rPr>
-        <w:t xml:space="preserve"> to VDD or VRAW. We chose the 3.3V VDD option because it is always available. There are the ubiquitous smoother capacitors on input and output voltage lines.</w:t>
-      </w:r>
-    </w:p>
-    <w:p>
-      <w:pPr>
-        <w:rPr>
-          <w:sz w:val="28"/>
-          <w:szCs w:val="28"/>
-        </w:rPr>
-      </w:pPr>
-      <w:r>
-        <w:rPr>
-          <w:sz w:val="28"/>
-          <w:szCs w:val="28"/>
-        </w:rPr>
-        <w:t>The previously mentioned potentiometer, with smoothing capacitor, has its tap connected to RB2. Again this pin will need to be configured as an analog input.</w:t>
-      </w:r>
     </w:p>
     <w:sectPr>
       <w:pgSz w:w="12240" w:h="15840"/>
@@ -1115,6 +1068,7 @@
   <w:style w:type="character" w:default="1" w:styleId="DefaultParagraphFont">
     <w:name w:val="Default Paragraph Font"/>
     <w:uiPriority w:val="1"/>
+    <w:semiHidden/>
     <w:unhideWhenUsed/>
   </w:style>
   <w:style w:type="table" w:default="1" w:styleId="TableNormal">

</xml_diff>